<commit_message>
Assignment 2 v2 published (minors spelling and definitions changes)
</commit_message>
<xml_diff>
--- a/assignment 2/Report-Assignment_2_Draft.docx
+++ b/assignment 2/Report-Assignment_2_Draft.docx
@@ -225,15 +225,7 @@
         <w:rPr>
           <w:lang w:val="en-GB"/>
         </w:rPr>
-        <w:t>(follow</w:t>
-      </w:r>
-      <w:bookmarkStart w:id="0" w:name="_GoBack"/>
-      <w:bookmarkEnd w:id="0"/>
-      <w:r>
-        <w:rPr>
-          <w:lang w:val="en-GB"/>
-        </w:rPr>
-        <w:t>ing</w:t>
+        <w:t>(following</w:t>
       </w:r>
       <w:r>
         <w:rPr>
@@ -1225,34 +1217,16 @@
           <w:lang w:val="en-GB"/>
         </w:rPr>
       </w:pPr>
-      <w:r>
-        <w:fldChar w:fldCharType="begin"/>
-      </w:r>
-      <w:r>
-        <w:rPr>
-          <w:lang w:val="en-GB"/>
-        </w:rPr>
-        <w:instrText xml:space="preserve"> HYPERLINK "https://myleott.com/op-spam.html" </w:instrText>
-      </w:r>
-      <w:r>
-        <w:fldChar w:fldCharType="separate"/>
-      </w:r>
-      <w:r>
-        <w:rPr>
-          <w:rStyle w:val="Collegamentoipertestuale"/>
-          <w:rFonts w:ascii="Lucida Console" w:hAnsi="Lucida Console"/>
-          <w:lang w:val="en-GB"/>
-        </w:rPr>
-        <w:t>https://myleott.com/op-spam.html</w:t>
-      </w:r>
-      <w:r>
-        <w:rPr>
-          <w:rStyle w:val="Collegamentoipertestuale"/>
-          <w:rFonts w:ascii="Lucida Console" w:hAnsi="Lucida Console"/>
-          <w:lang w:val="en-GB"/>
-        </w:rPr>
-        <w:fldChar w:fldCharType="end"/>
-      </w:r>
+      <w:hyperlink r:id="rId8" w:history="1">
+        <w:r>
+          <w:rPr>
+            <w:rStyle w:val="Collegamentoipertestuale"/>
+            <w:rFonts w:ascii="Lucida Console" w:hAnsi="Lucida Console"/>
+            <w:lang w:val="en-GB"/>
+          </w:rPr>
+          <w:t>https://myleott.com/op-spam.html</w:t>
+        </w:r>
+      </w:hyperlink>
     </w:p>
     <w:p>
       <w:pPr>
@@ -2614,7 +2588,7 @@
         <w:rPr>
           <w:lang w:val="en-GB"/>
         </w:rPr>
-        <w:t>words as columns and the reviews as rows: each value (</w:t>
+        <w:t>words as columns and the reviews as rows: (</w:t>
       </w:r>
       <w:proofErr w:type="spellStart"/>
       <w:proofErr w:type="gramStart"/>
@@ -2630,7 +2604,19 @@
         <w:rPr>
           <w:lang w:val="en-GB"/>
         </w:rPr>
-        <w:t>) is 1 if the j</w:t>
+        <w:t xml:space="preserve">) </w:t>
+      </w:r>
+      <w:r>
+        <w:rPr>
+          <w:lang w:val="en-GB"/>
+        </w:rPr>
+        <w:t xml:space="preserve">= n </w:t>
+      </w:r>
+      <w:r>
+        <w:rPr>
+          <w:lang w:val="en-GB"/>
+        </w:rPr>
+        <w:t>if the j</w:t>
       </w:r>
       <w:r>
         <w:rPr>
@@ -2664,7 +2650,19 @@
         <w:rPr>
           <w:lang w:val="en-GB"/>
         </w:rPr>
-        <w:t xml:space="preserve"> review.</w:t>
+        <w:t xml:space="preserve"> review</w:t>
+      </w:r>
+      <w:r>
+        <w:rPr>
+          <w:lang w:val="en-GB"/>
+        </w:rPr>
+        <w:t xml:space="preserve"> n times</w:t>
+      </w:r>
+      <w:r>
+        <w:rPr>
+          <w:lang w:val="en-GB"/>
+        </w:rPr>
+        <w:t>.</w:t>
       </w:r>
     </w:p>
     <w:p>
@@ -2698,7 +2696,7 @@
                     </pic:cNvPicPr>
                   </pic:nvPicPr>
                   <pic:blipFill>
-                    <a:blip r:embed="rId8">
+                    <a:blip r:embed="rId9">
                       <a:extLst>
                         <a:ext uri="{28A0092B-C50C-407E-A947-70E740481C1C}">
                           <a14:useLocalDpi xmlns:a14="http://schemas.microsoft.com/office/drawing/2010/main" val="0"/>
@@ -3036,7 +3034,13 @@
         <w:rPr>
           <w:lang w:val="en-GB"/>
         </w:rPr>
-        <w:t>06</w:t>
+        <w:t>0</w:t>
+      </w:r>
+      <w:r>
+        <w:rPr>
+          <w:lang w:val="en-GB"/>
+        </w:rPr>
+        <w:t>7</w:t>
       </w:r>
       <w:r>
         <w:rPr>
@@ -3103,7 +3107,13 @@
         <w:rPr>
           <w:lang w:val="en-GB"/>
         </w:rPr>
-        <w:t>06</w:t>
+        <w:t>0</w:t>
+      </w:r>
+      <w:r>
+        <w:rPr>
+          <w:lang w:val="en-GB"/>
+        </w:rPr>
+        <w:t>7</w:t>
       </w:r>
       <w:r>
         <w:rPr>
@@ -3162,7 +3172,7 @@
                     <pic:cNvPicPr/>
                   </pic:nvPicPr>
                   <pic:blipFill>
-                    <a:blip r:embed="rId9">
+                    <a:blip r:embed="rId10">
                       <a:extLst>
                         <a:ext uri="{28A0092B-C50C-407E-A947-70E740481C1C}">
                           <a14:useLocalDpi xmlns:a14="http://schemas.microsoft.com/office/drawing/2010/main" val="0"/>
@@ -3223,7 +3233,13 @@
         <w:rPr>
           <w:lang w:val="en-GB"/>
         </w:rPr>
-        <w:t>18</w:t>
+        <w:t>1</w:t>
+      </w:r>
+      <w:r>
+        <w:rPr>
+          <w:lang w:val="en-GB"/>
+        </w:rPr>
+        <w:t>9</w:t>
       </w:r>
       <w:r>
         <w:rPr>
@@ -3653,7 +3669,7 @@
                     <pic:cNvPicPr/>
                   </pic:nvPicPr>
                   <pic:blipFill>
-                    <a:blip r:embed="rId10">
+                    <a:blip r:embed="rId11">
                       <a:extLst>
                         <a:ext uri="{28A0092B-C50C-407E-A947-70E740481C1C}">
                           <a14:useLocalDpi xmlns:a14="http://schemas.microsoft.com/office/drawing/2010/main" val="0"/>
@@ -3698,7 +3714,19 @@
         <w:rPr>
           <w:lang w:val="en-GB"/>
         </w:rPr>
-        <w:t>information measures the reduction in uncertainty about X</w:t>
+        <w:t xml:space="preserve">information measures the reduction in uncertainty about </w:t>
+      </w:r>
+      <w:r>
+        <w:rPr>
+          <w:lang w:val="en-GB"/>
+        </w:rPr>
+        <w:t xml:space="preserve">variable </w:t>
+      </w:r>
+      <w:r>
+        <w:rPr>
+          <w:lang w:val="en-GB"/>
+        </w:rPr>
+        <w:t>X</w:t>
       </w:r>
       <w:r>
         <w:rPr>
@@ -3710,7 +3738,25 @@
         <w:rPr>
           <w:lang w:val="en-GB"/>
         </w:rPr>
-        <w:t>achieved by observing the value of Y (and vice versa)</w:t>
+        <w:t xml:space="preserve">achieved by observing the value </w:t>
+      </w:r>
+      <w:r>
+        <w:rPr>
+          <w:lang w:val="en-GB"/>
+        </w:rPr>
+        <w:t xml:space="preserve">of </w:t>
+      </w:r>
+      <w:r>
+        <w:rPr>
+          <w:lang w:val="en-GB"/>
+        </w:rPr>
+        <w:t xml:space="preserve">variable </w:t>
+      </w:r>
+      <w:r>
+        <w:rPr>
+          <w:lang w:val="en-GB"/>
+        </w:rPr>
+        <w:t>Y</w:t>
       </w:r>
       <w:r>
         <w:rPr>
@@ -3722,7 +3768,19 @@
         <w:rPr>
           <w:lang w:val="en-GB"/>
         </w:rPr>
-        <w:t xml:space="preserve">In our experiment we use it to correlate features and classes (spam – non spam). </w:t>
+        <w:t xml:space="preserve">In our experiment we use it to correlate features </w:t>
+      </w:r>
+      <w:r>
+        <w:rPr>
+          <w:lang w:val="en-GB"/>
+        </w:rPr>
+        <w:t>with</w:t>
+      </w:r>
+      <w:r>
+        <w:rPr>
+          <w:lang w:val="en-GB"/>
+        </w:rPr>
+        <w:t xml:space="preserve"> classes (spam – non spam). </w:t>
       </w:r>
       <w:r>
         <w:rPr>
@@ -3764,7 +3822,25 @@
         <w:rPr>
           <w:lang w:val="en-GB"/>
         </w:rPr>
-        <w:t xml:space="preserve"> means we are overfitting).</w:t>
+        <w:t xml:space="preserve"> means we are overfitting</w:t>
+      </w:r>
+      <w:r>
+        <w:rPr>
+          <w:lang w:val="en-GB"/>
+        </w:rPr>
+        <w:t xml:space="preserve"> and including some “noise”</w:t>
+      </w:r>
+      <w:r>
+        <w:rPr>
+          <w:lang w:val="en-GB"/>
+        </w:rPr>
+        <w:t xml:space="preserve"> features</w:t>
+      </w:r>
+      <w:r>
+        <w:rPr>
+          <w:lang w:val="en-GB"/>
+        </w:rPr>
+        <w:t>).</w:t>
       </w:r>
     </w:p>
     <w:p>
@@ -5700,7 +5776,31 @@
         <w:rPr>
           <w:lang w:val="en-GB"/>
         </w:rPr>
-        <w:t xml:space="preserve"> word) given a class</w:t>
+        <w:t xml:space="preserve"> </w:t>
+      </w:r>
+      <w:r>
+        <w:rPr>
+          <w:lang w:val="en-GB"/>
+        </w:rPr>
+        <w:t>unigram or a bigram</w:t>
+      </w:r>
+      <w:r>
+        <w:rPr>
+          <w:lang w:val="en-GB"/>
+        </w:rPr>
+        <w:t xml:space="preserve">) given a </w:t>
+      </w:r>
+      <w:r>
+        <w:rPr>
+          <w:lang w:val="en-GB"/>
+        </w:rPr>
+        <w:t xml:space="preserve">specific </w:t>
+      </w:r>
+      <w:r>
+        <w:rPr>
+          <w:lang w:val="en-GB"/>
+        </w:rPr>
+        <w:t>class</w:t>
       </w:r>
       <w:r>
         <w:rPr>
@@ -5718,7 +5818,19 @@
         <w:rPr>
           <w:lang w:val="en-GB"/>
         </w:rPr>
-        <w:t xml:space="preserve"> two class of our analysis are </w:t>
+        <w:t xml:space="preserve"> two class</w:t>
+      </w:r>
+      <w:r>
+        <w:rPr>
+          <w:lang w:val="en-GB"/>
+        </w:rPr>
+        <w:t>es</w:t>
+      </w:r>
+      <w:r>
+        <w:rPr>
+          <w:lang w:val="en-GB"/>
+        </w:rPr>
+        <w:t xml:space="preserve"> of our analysis are </w:t>
       </w:r>
       <w:r>
         <w:rPr>
@@ -5731,14 +5843,26 @@
         <w:rPr>
           <w:lang w:val="en-GB"/>
         </w:rPr>
-        <w:t>( 0</w:t>
+        <w:t xml:space="preserve">( </w:t>
+      </w:r>
+      <w:r>
+        <w:rPr>
+          <w:lang w:val="en-GB"/>
+        </w:rPr>
+        <w:t>class</w:t>
       </w:r>
       <w:proofErr w:type="gramEnd"/>
       <w:r>
         <w:rPr>
           <w:lang w:val="en-GB"/>
         </w:rPr>
-        <w:t xml:space="preserve"> class), </w:t>
+        <w:t xml:space="preserve"> “0”</w:t>
+      </w:r>
+      <w:r>
+        <w:rPr>
+          <w:lang w:val="en-GB"/>
+        </w:rPr>
+        <w:t xml:space="preserve">), </w:t>
       </w:r>
       <w:r>
         <w:rPr>
@@ -5750,7 +5874,19 @@
         <w:rPr>
           <w:lang w:val="en-GB"/>
         </w:rPr>
-        <w:t>truthful ( 1 class)</w:t>
+        <w:t>truthful ( class</w:t>
+      </w:r>
+      <w:r>
+        <w:rPr>
+          <w:lang w:val="en-GB"/>
+        </w:rPr>
+        <w:t xml:space="preserve"> “1”</w:t>
+      </w:r>
+      <w:r>
+        <w:rPr>
+          <w:lang w:val="en-GB"/>
+        </w:rPr>
+        <w:t>)</w:t>
       </w:r>
       <w:r>
         <w:rPr>
@@ -6432,7 +6568,15 @@
         <w:rPr>
           <w:lang w:val="en-GB"/>
         </w:rPr>
-        <w:t xml:space="preserve">point toward one of the two classes ( increasing the difference between its value of conditional probability and the value of the other class) in the document and make use predict then the class with the greatest value. </w:t>
+        <w:t>point toward one of the two classes ( increasing the difference between its value of conditional p</w:t>
+      </w:r>
+      <w:bookmarkStart w:id="0" w:name="_GoBack"/>
+      <w:bookmarkEnd w:id="0"/>
+      <w:r>
+        <w:rPr>
+          <w:lang w:val="en-GB"/>
+        </w:rPr>
+        <w:t xml:space="preserve">robability and the value of the other class) in the document and make us predict then the class with the greatest value. </w:t>
       </w:r>
       <w:r>
         <w:rPr>
@@ -8458,7 +8602,7 @@
                     <pic:cNvPicPr/>
                   </pic:nvPicPr>
                   <pic:blipFill>
-                    <a:blip r:embed="rId11">
+                    <a:blip r:embed="rId12">
                       <a:extLst>
                         <a:ext uri="{28A0092B-C50C-407E-A947-70E740481C1C}">
                           <a14:useLocalDpi xmlns:a14="http://schemas.microsoft.com/office/drawing/2010/main" val="0"/>
@@ -9444,7 +9588,7 @@
                     <pic:cNvPicPr/>
                   </pic:nvPicPr>
                   <pic:blipFill>
-                    <a:blip r:embed="rId12">
+                    <a:blip r:embed="rId13">
                       <a:extLst>
                         <a:ext uri="{28A0092B-C50C-407E-A947-70E740481C1C}">
                           <a14:useLocalDpi xmlns:a14="http://schemas.microsoft.com/office/drawing/2010/main" val="0"/>
@@ -13307,7 +13451,7 @@
                     <pic:cNvPicPr/>
                   </pic:nvPicPr>
                   <pic:blipFill>
-                    <a:blip r:embed="rId13">
+                    <a:blip r:embed="rId14">
                       <a:extLst>
                         <a:ext uri="{28A0092B-C50C-407E-A947-70E740481C1C}">
                           <a14:useLocalDpi xmlns:a14="http://schemas.microsoft.com/office/drawing/2010/main" val="0"/>
@@ -13424,7 +13568,7 @@
                     <pic:cNvPicPr/>
                   </pic:nvPicPr>
                   <pic:blipFill>
-                    <a:blip r:embed="rId14">
+                    <a:blip r:embed="rId15">
                       <a:extLst>
                         <a:ext uri="{28A0092B-C50C-407E-A947-70E740481C1C}">
                           <a14:useLocalDpi xmlns:a14="http://schemas.microsoft.com/office/drawing/2010/main" val="0"/>
@@ -15177,7 +15321,7 @@
                     <pic:cNvPicPr/>
                   </pic:nvPicPr>
                   <pic:blipFill>
-                    <a:blip r:embed="rId15">
+                    <a:blip r:embed="rId16">
                       <a:extLst>
                         <a:ext uri="{28A0092B-C50C-407E-A947-70E740481C1C}">
                           <a14:useLocalDpi xmlns:a14="http://schemas.microsoft.com/office/drawing/2010/main" val="0"/>
@@ -15237,7 +15381,7 @@
                     <pic:cNvPicPr/>
                   </pic:nvPicPr>
                   <pic:blipFill>
-                    <a:blip r:embed="rId14">
+                    <a:blip r:embed="rId15">
                       <a:extLst>
                         <a:ext uri="{28A0092B-C50C-407E-A947-70E740481C1C}">
                           <a14:useLocalDpi xmlns:a14="http://schemas.microsoft.com/office/drawing/2010/main" val="0"/>
@@ -16983,7 +17127,6 @@
         <w:t xml:space="preserve">, with the command </w:t>
       </w:r>
       <w:proofErr w:type="spellStart"/>
-      <w:proofErr w:type="gramStart"/>
       <w:r>
         <w:rPr>
           <w:rFonts w:ascii="Lucida Console" w:hAnsi="Lucida Console"/>
@@ -16992,7 +17135,6 @@
         <w:t>err.rate</w:t>
       </w:r>
       <w:proofErr w:type="spellEnd"/>
-      <w:proofErr w:type="gramEnd"/>
       <w:r>
         <w:rPr>
           <w:rFonts w:ascii="Lucida Console" w:hAnsi="Lucida Console"/>
@@ -17182,7 +17324,7 @@
                     <pic:cNvPicPr/>
                   </pic:nvPicPr>
                   <pic:blipFill>
-                    <a:blip r:embed="rId16">
+                    <a:blip r:embed="rId17">
                       <a:extLst>
                         <a:ext uri="{28A0092B-C50C-407E-A947-70E740481C1C}">
                           <a14:useLocalDpi xmlns:a14="http://schemas.microsoft.com/office/drawing/2010/main" val="0"/>
@@ -17301,7 +17443,7 @@
                     <pic:cNvPicPr/>
                   </pic:nvPicPr>
                   <pic:blipFill>
-                    <a:blip r:embed="rId17">
+                    <a:blip r:embed="rId18">
                       <a:extLst>
                         <a:ext uri="{28A0092B-C50C-407E-A947-70E740481C1C}">
                           <a14:useLocalDpi xmlns:a14="http://schemas.microsoft.com/office/drawing/2010/main" val="0"/>
@@ -18299,7 +18441,7 @@
                     <pic:cNvPicPr/>
                   </pic:nvPicPr>
                   <pic:blipFill>
-                    <a:blip r:embed="rId18" cstate="print">
+                    <a:blip r:embed="rId19" cstate="print">
                       <a:extLst>
                         <a:ext uri="{28A0092B-C50C-407E-A947-70E740481C1C}">
                           <a14:useLocalDpi xmlns:a14="http://schemas.microsoft.com/office/drawing/2010/main" val="0"/>
@@ -18346,7 +18488,7 @@
                     <pic:cNvPicPr/>
                   </pic:nvPicPr>
                   <pic:blipFill>
-                    <a:blip r:embed="rId19" cstate="print">
+                    <a:blip r:embed="rId20" cstate="print">
                       <a:extLst>
                         <a:ext uri="{28A0092B-C50C-407E-A947-70E740481C1C}">
                           <a14:useLocalDpi xmlns:a14="http://schemas.microsoft.com/office/drawing/2010/main" val="0"/>
@@ -35014,23 +35156,7 @@
           <w:rFonts w:ascii="Lucida Console" w:hAnsi="Lucida Console"/>
           <w:lang w:val="en-GB"/>
         </w:rPr>
-        <w:t xml:space="preserve">, </w:t>
-      </w:r>
-      <w:proofErr w:type="spellStart"/>
-      <w:r>
-        <w:rPr>
-          <w:rFonts w:ascii="Lucida Console" w:hAnsi="Lucida Console"/>
-          <w:lang w:val="en-GB"/>
-        </w:rPr>
-        <w:t>ntree</w:t>
-      </w:r>
-      <w:proofErr w:type="spellEnd"/>
-      <w:r>
-        <w:rPr>
-          <w:rFonts w:ascii="Lucida Console" w:hAnsi="Lucida Console"/>
-          <w:lang w:val="en-GB"/>
-        </w:rPr>
-        <w:t xml:space="preserve"> = 1000,</w:t>
+        <w:t>, ntree = 1000,</w:t>
       </w:r>
     </w:p>
     <w:p>
@@ -36330,23 +36456,7 @@
           <w:rFonts w:ascii="Lucida Console" w:hAnsi="Lucida Console"/>
           <w:lang w:val="en-GB"/>
         </w:rPr>
-        <w:t xml:space="preserve">, </w:t>
-      </w:r>
-      <w:proofErr w:type="spellStart"/>
-      <w:r>
-        <w:rPr>
-          <w:rFonts w:ascii="Lucida Console" w:hAnsi="Lucida Console"/>
-          <w:lang w:val="en-GB"/>
-        </w:rPr>
-        <w:t>ntree</w:t>
-      </w:r>
-      <w:proofErr w:type="spellEnd"/>
-      <w:r>
-        <w:rPr>
-          <w:rFonts w:ascii="Lucida Console" w:hAnsi="Lucida Console"/>
-          <w:lang w:val="en-GB"/>
-        </w:rPr>
-        <w:t xml:space="preserve"> = 1000,</w:t>
+        <w:t>, ntree = 1000,</w:t>
       </w:r>
     </w:p>
     <w:p>
@@ -39381,7 +39491,7 @@
       </w:r>
     </w:p>
     <w:sectPr>
-      <w:headerReference w:type="default" r:id="rId20"/>
+      <w:headerReference w:type="default" r:id="rId21"/>
       <w:pgSz w:w="11906" w:h="16838"/>
       <w:pgMar w:top="1417" w:right="1134" w:bottom="1134" w:left="1134" w:header="708" w:footer="708" w:gutter="0"/>
       <w:cols w:space="708"/>
@@ -41131,7 +41241,7 @@
       </w:pPr>
     </w:pPrDefault>
   </w:docDefaults>
-  <w:latentStyles w:defLockedState="0" w:defUIPriority="99" w:defSemiHidden="0" w:defUnhideWhenUsed="0" w:defQFormat="0" w:count="375">
+  <w:latentStyles w:defLockedState="0" w:defUIPriority="99" w:defSemiHidden="0" w:defUnhideWhenUsed="0" w:defQFormat="0" w:count="377">
     <w:lsdException w:name="Normal" w:uiPriority="0" w:qFormat="1"/>
     <w:lsdException w:name="heading 1" w:uiPriority="9" w:qFormat="1"/>
     <w:lsdException w:name="heading 2" w:semiHidden="1" w:uiPriority="9" w:unhideWhenUsed="1" w:qFormat="1"/>
@@ -41237,7 +41347,6 @@
     <w:lsdException w:name="HTML Sample" w:semiHidden="1" w:unhideWhenUsed="1"/>
     <w:lsdException w:name="HTML Typewriter" w:semiHidden="1" w:unhideWhenUsed="1"/>
     <w:lsdException w:name="HTML Variable" w:semiHidden="1" w:unhideWhenUsed="1"/>
-    <w:lsdException w:name="Normal Table" w:semiHidden="1" w:unhideWhenUsed="1"/>
     <w:lsdException w:name="annotation subject" w:semiHidden="1" w:unhideWhenUsed="1"/>
     <w:lsdException w:name="No List" w:semiHidden="1" w:unhideWhenUsed="1"/>
     <w:lsdException w:name="Outline List 1" w:semiHidden="1" w:unhideWhenUsed="1"/>
@@ -41283,11 +41392,9 @@
     <w:lsdException w:name="Table Subtle 1" w:semiHidden="1" w:unhideWhenUsed="1"/>
     <w:lsdException w:name="Table Subtle 2" w:semiHidden="1" w:unhideWhenUsed="1"/>
     <w:lsdException w:name="Table Web 1" w:semiHidden="1" w:unhideWhenUsed="1"/>
-    <w:lsdException w:name="Table Web 2" w:semiHidden="1" w:unhideWhenUsed="1"/>
     <w:lsdException w:name="Table Web 3" w:semiHidden="1" w:unhideWhenUsed="1"/>
     <w:lsdException w:name="Balloon Text" w:semiHidden="1" w:unhideWhenUsed="1"/>
     <w:lsdException w:name="Table Grid" w:uiPriority="39"/>
-    <w:lsdException w:name="Table Theme" w:semiHidden="1" w:unhideWhenUsed="1"/>
     <w:lsdException w:name="Placeholder Text" w:semiHidden="1"/>
     <w:lsdException w:name="No Spacing" w:uiPriority="1" w:qFormat="1"/>
     <w:lsdException w:name="Light Shading" w:uiPriority="60"/>
@@ -41507,6 +41614,8 @@
     <w:lsdException w:name="Smart Hyperlink" w:semiHidden="1" w:unhideWhenUsed="1"/>
     <w:lsdException w:name="Hashtag" w:semiHidden="1" w:unhideWhenUsed="1"/>
     <w:lsdException w:name="Unresolved Mention" w:semiHidden="1" w:unhideWhenUsed="1"/>
+    <w:lsdException w:name="Smart Link" w:semiHidden="1" w:unhideWhenUsed="1"/>
+    <w:lsdException w:name="Smart Link Error" w:semiHidden="1" w:unhideWhenUsed="1"/>
   </w:latentStyles>
   <w:style w:type="paragraph" w:default="1" w:styleId="Normale">
     <w:name w:val="Normal"/>
@@ -42229,7 +42338,7 @@
 </file>
 
 <file path=customXml/itemProps1.xml><?xml version="1.0" encoding="utf-8"?>
-<ds:datastoreItem xmlns:ds="http://schemas.openxmlformats.org/officeDocument/2006/customXml" ds:itemID="{F4F1159C-1CAB-4AA2-A6D0-54405F38DC99}">
+<ds:datastoreItem xmlns:ds="http://schemas.openxmlformats.org/officeDocument/2006/customXml" ds:itemID="{151CC2F3-FB14-4452-B898-CFD0F15C8528}">
   <ds:schemaRefs>
     <ds:schemaRef ds:uri="http://schemas.openxmlformats.org/officeDocument/2006/bibliography"/>
   </ds:schemaRefs>

</xml_diff>